<commit_message>
Completamento DB prova (eccetto gli achievements)
</commit_message>
<xml_diff>
--- a/Documentazione/Inserimento SQL.docx
+++ b/Documentazione/Inserimento SQL.docx
@@ -1670,6 +1670,12 @@
         </w:rPr>
         <w:t xml:space="preserve"> varchar (100)</w:t>
       </w:r>
+      <w:r>
+        <w:rPr>
+          <w:rFonts w:cstheme="minorHAnsi"/>
+        </w:rPr>
+        <w:t>,</w:t>
+      </w:r>
     </w:p>
     <w:p>
       <w:pPr>
@@ -23941,6 +23947,2689 @@
         </w:rPr>
         <w:t>');</w:t>
       </w:r>
+    </w:p>
+    <w:p>
+      <w:pPr>
+        <w:pStyle w:val="Nessunaspaziatura"/>
+        <w:rPr>
+          <w:rFonts w:cstheme="minorHAnsi"/>
+          <w:lang w:val="en-US"/>
+        </w:rPr>
+      </w:pPr>
+    </w:p>
+    <w:p>
+      <w:pPr>
+        <w:pStyle w:val="Nessunaspaziatura"/>
+        <w:rPr>
+          <w:rFonts w:cstheme="minorHAnsi"/>
+          <w:lang w:val="en-US"/>
+        </w:rPr>
+      </w:pPr>
+      <w:r>
+        <w:rPr>
+          <w:rFonts w:cstheme="minorHAnsi"/>
+          <w:lang w:val="en-US"/>
+        </w:rPr>
+        <w:t xml:space="preserve">insert into </w:t>
+      </w:r>
+      <w:r>
+        <w:rPr>
+          <w:rFonts w:cstheme="minorHAnsi"/>
+        </w:rPr>
+        <w:t>G2h</w:t>
+      </w:r>
+      <w:r>
+        <w:rPr>
+          <w:rFonts w:cstheme="minorHAnsi"/>
+        </w:rPr>
+        <w:t xml:space="preserve"> </w:t>
+      </w:r>
+      <w:r>
+        <w:rPr>
+          <w:rFonts w:cstheme="minorHAnsi"/>
+          <w:lang w:val="en-US"/>
+        </w:rPr>
+        <w:t>values</w:t>
+      </w:r>
+      <w:r>
+        <w:rPr>
+          <w:rFonts w:cstheme="minorHAnsi"/>
+          <w:lang w:val="en-US"/>
+        </w:rPr>
+        <w:t>('game20001</w:t>
+      </w:r>
+      <w:r>
+        <w:rPr>
+          <w:rFonts w:cstheme="minorHAnsi"/>
+          <w:lang w:val="en-US"/>
+        </w:rPr>
+        <w:t>',</w:t>
+      </w:r>
+      <w:r>
+        <w:rPr>
+          <w:rFonts w:cstheme="minorHAnsi"/>
+          <w:lang w:val="en-US"/>
+        </w:rPr>
+        <w:t xml:space="preserve">'Arco </w:t>
+      </w:r>
+      <w:proofErr w:type="spellStart"/>
+      <w:r>
+        <w:rPr>
+          <w:rFonts w:cstheme="minorHAnsi"/>
+          <w:lang w:val="en-US"/>
+        </w:rPr>
+        <w:t>di</w:t>
+      </w:r>
+      <w:proofErr w:type="spellEnd"/>
+      <w:r>
+        <w:rPr>
+          <w:rFonts w:cstheme="minorHAnsi"/>
+          <w:lang w:val="en-US"/>
+        </w:rPr>
+        <w:t xml:space="preserve"> </w:t>
+      </w:r>
+      <w:proofErr w:type="spellStart"/>
+      <w:r>
+        <w:rPr>
+          <w:rFonts w:cstheme="minorHAnsi"/>
+          <w:lang w:val="en-US"/>
+        </w:rPr>
+        <w:t>Trionfo</w:t>
+      </w:r>
+      <w:proofErr w:type="spellEnd"/>
+      <w:r>
+        <w:rPr>
+          <w:rFonts w:cstheme="minorHAnsi"/>
+          <w:lang w:val="en-US"/>
+        </w:rPr>
+        <w:t>'</w:t>
+      </w:r>
+      <w:r>
+        <w:rPr>
+          <w:rFonts w:cstheme="minorHAnsi"/>
+          <w:lang w:val="en-US"/>
+        </w:rPr>
+        <w:t>);</w:t>
+      </w:r>
+    </w:p>
+    <w:p>
+      <w:pPr>
+        <w:pStyle w:val="Nessunaspaziatura"/>
+        <w:rPr>
+          <w:rFonts w:cstheme="minorHAnsi"/>
+          <w:lang w:val="en-US"/>
+        </w:rPr>
+      </w:pPr>
+      <w:r>
+        <w:rPr>
+          <w:rFonts w:cstheme="minorHAnsi"/>
+          <w:lang w:val="en-US"/>
+        </w:rPr>
+        <w:t xml:space="preserve">insert into </w:t>
+      </w:r>
+      <w:r>
+        <w:rPr>
+          <w:rFonts w:cstheme="minorHAnsi"/>
+        </w:rPr>
+        <w:t>G2h</w:t>
+      </w:r>
+      <w:r>
+        <w:rPr>
+          <w:rFonts w:cstheme="minorHAnsi"/>
+        </w:rPr>
+        <w:t xml:space="preserve"> </w:t>
+      </w:r>
+      <w:r>
+        <w:rPr>
+          <w:rFonts w:cstheme="minorHAnsi"/>
+          <w:lang w:val="en-US"/>
+        </w:rPr>
+        <w:t>values</w:t>
+      </w:r>
+      <w:r>
+        <w:rPr>
+          <w:rFonts w:cstheme="minorHAnsi"/>
+          <w:lang w:val="en-US"/>
+        </w:rPr>
+        <w:t xml:space="preserve">('game20001','Basilica </w:t>
+      </w:r>
+      <w:proofErr w:type="spellStart"/>
+      <w:r>
+        <w:rPr>
+          <w:rFonts w:cstheme="minorHAnsi"/>
+          <w:lang w:val="en-US"/>
+        </w:rPr>
+        <w:t>di</w:t>
+      </w:r>
+      <w:proofErr w:type="spellEnd"/>
+      <w:r>
+        <w:rPr>
+          <w:rFonts w:cstheme="minorHAnsi"/>
+          <w:lang w:val="en-US"/>
+        </w:rPr>
+        <w:t xml:space="preserve"> San </w:t>
+      </w:r>
+      <w:proofErr w:type="spellStart"/>
+      <w:r>
+        <w:rPr>
+          <w:rFonts w:cstheme="minorHAnsi"/>
+          <w:lang w:val="en-US"/>
+        </w:rPr>
+        <w:t>Pietro</w:t>
+      </w:r>
+      <w:proofErr w:type="spellEnd"/>
+      <w:r>
+        <w:rPr>
+          <w:rFonts w:cstheme="minorHAnsi"/>
+          <w:lang w:val="en-US"/>
+        </w:rPr>
+        <w:t>');</w:t>
+      </w:r>
+    </w:p>
+    <w:p>
+      <w:pPr>
+        <w:pStyle w:val="Nessunaspaziatura"/>
+        <w:rPr>
+          <w:rFonts w:cstheme="minorHAnsi"/>
+          <w:lang w:val="en-US"/>
+        </w:rPr>
+      </w:pPr>
+      <w:r>
+        <w:rPr>
+          <w:rFonts w:cstheme="minorHAnsi"/>
+          <w:lang w:val="en-US"/>
+        </w:rPr>
+        <w:t xml:space="preserve">insert into </w:t>
+      </w:r>
+      <w:r>
+        <w:rPr>
+          <w:rFonts w:cstheme="minorHAnsi"/>
+        </w:rPr>
+        <w:t>G2h</w:t>
+      </w:r>
+      <w:r>
+        <w:rPr>
+          <w:rFonts w:cstheme="minorHAnsi"/>
+        </w:rPr>
+        <w:t xml:space="preserve"> </w:t>
+      </w:r>
+      <w:r>
+        <w:rPr>
+          <w:rFonts w:cstheme="minorHAnsi"/>
+          <w:lang w:val="en-US"/>
+        </w:rPr>
+        <w:t>values</w:t>
+      </w:r>
+      <w:r>
+        <w:rPr>
+          <w:rFonts w:cstheme="minorHAnsi"/>
+          <w:lang w:val="en-US"/>
+        </w:rPr>
+        <w:t xml:space="preserve">('game20002','Ponte </w:t>
+      </w:r>
+      <w:proofErr w:type="spellStart"/>
+      <w:r>
+        <w:rPr>
+          <w:rFonts w:cstheme="minorHAnsi"/>
+          <w:lang w:val="en-US"/>
+        </w:rPr>
+        <w:t>Milvio</w:t>
+      </w:r>
+      <w:proofErr w:type="spellEnd"/>
+      <w:r>
+        <w:rPr>
+          <w:rFonts w:cstheme="minorHAnsi"/>
+          <w:lang w:val="en-US"/>
+        </w:rPr>
+        <w:t>');</w:t>
+      </w:r>
+    </w:p>
+    <w:p>
+      <w:pPr>
+        <w:pStyle w:val="Nessunaspaziatura"/>
+        <w:rPr>
+          <w:rFonts w:cstheme="minorHAnsi"/>
+          <w:lang w:val="en-US"/>
+        </w:rPr>
+      </w:pPr>
+      <w:r>
+        <w:rPr>
+          <w:rFonts w:cstheme="minorHAnsi"/>
+          <w:lang w:val="en-US"/>
+        </w:rPr>
+        <w:t xml:space="preserve">insert into </w:t>
+      </w:r>
+      <w:r>
+        <w:rPr>
+          <w:rFonts w:cstheme="minorHAnsi"/>
+        </w:rPr>
+        <w:t>G2h</w:t>
+      </w:r>
+      <w:r>
+        <w:rPr>
+          <w:rFonts w:cstheme="minorHAnsi"/>
+        </w:rPr>
+        <w:t xml:space="preserve"> </w:t>
+      </w:r>
+      <w:r>
+        <w:rPr>
+          <w:rFonts w:cstheme="minorHAnsi"/>
+          <w:lang w:val="en-US"/>
+        </w:rPr>
+        <w:t>values</w:t>
+      </w:r>
+      <w:r>
+        <w:rPr>
+          <w:rFonts w:cstheme="minorHAnsi"/>
+          <w:lang w:val="en-US"/>
+        </w:rPr>
+        <w:t xml:space="preserve">('game20002','Altare </w:t>
+      </w:r>
+      <w:proofErr w:type="spellStart"/>
+      <w:r>
+        <w:rPr>
+          <w:rFonts w:cstheme="minorHAnsi"/>
+          <w:lang w:val="en-US"/>
+        </w:rPr>
+        <w:t>della</w:t>
+      </w:r>
+      <w:proofErr w:type="spellEnd"/>
+      <w:r>
+        <w:rPr>
+          <w:rFonts w:cstheme="minorHAnsi"/>
+          <w:lang w:val="en-US"/>
+        </w:rPr>
+        <w:t xml:space="preserve"> Patria');</w:t>
+      </w:r>
+    </w:p>
+    <w:p>
+      <w:pPr>
+        <w:pStyle w:val="Nessunaspaziatura"/>
+        <w:rPr>
+          <w:rFonts w:cstheme="minorHAnsi"/>
+          <w:lang w:val="en-US"/>
+        </w:rPr>
+      </w:pPr>
+      <w:r>
+        <w:rPr>
+          <w:rFonts w:cstheme="minorHAnsi"/>
+          <w:lang w:val="en-US"/>
+        </w:rPr>
+        <w:t xml:space="preserve">insert into </w:t>
+      </w:r>
+      <w:r>
+        <w:rPr>
+          <w:rFonts w:cstheme="minorHAnsi"/>
+        </w:rPr>
+        <w:t>G2h</w:t>
+      </w:r>
+      <w:r>
+        <w:rPr>
+          <w:rFonts w:cstheme="minorHAnsi"/>
+        </w:rPr>
+        <w:t xml:space="preserve"> </w:t>
+      </w:r>
+      <w:r>
+        <w:rPr>
+          <w:rFonts w:cstheme="minorHAnsi"/>
+          <w:lang w:val="en-US"/>
+        </w:rPr>
+        <w:t>values</w:t>
+      </w:r>
+      <w:r>
+        <w:rPr>
+          <w:rFonts w:cstheme="minorHAnsi"/>
+          <w:lang w:val="en-US"/>
+        </w:rPr>
+        <w:t xml:space="preserve">('game20003','Basilica </w:t>
+      </w:r>
+      <w:proofErr w:type="spellStart"/>
+      <w:r>
+        <w:rPr>
+          <w:rFonts w:cstheme="minorHAnsi"/>
+          <w:lang w:val="en-US"/>
+        </w:rPr>
+        <w:t>di</w:t>
+      </w:r>
+      <w:proofErr w:type="spellEnd"/>
+      <w:r>
+        <w:rPr>
+          <w:rFonts w:cstheme="minorHAnsi"/>
+          <w:lang w:val="en-US"/>
+        </w:rPr>
+        <w:t xml:space="preserve"> San </w:t>
+      </w:r>
+      <w:proofErr w:type="spellStart"/>
+      <w:r>
+        <w:rPr>
+          <w:rFonts w:cstheme="minorHAnsi"/>
+          <w:lang w:val="en-US"/>
+        </w:rPr>
+        <w:t>Pietro</w:t>
+      </w:r>
+      <w:proofErr w:type="spellEnd"/>
+      <w:r>
+        <w:rPr>
+          <w:rFonts w:cstheme="minorHAnsi"/>
+          <w:lang w:val="en-US"/>
+        </w:rPr>
+        <w:t>');</w:t>
+      </w:r>
+    </w:p>
+    <w:p>
+      <w:pPr>
+        <w:pStyle w:val="Nessunaspaziatura"/>
+        <w:rPr>
+          <w:rFonts w:cstheme="minorHAnsi"/>
+          <w:lang w:val="en-US"/>
+        </w:rPr>
+      </w:pPr>
+      <w:r>
+        <w:rPr>
+          <w:rFonts w:cstheme="minorHAnsi"/>
+          <w:lang w:val="en-US"/>
+        </w:rPr>
+        <w:t xml:space="preserve">insert into </w:t>
+      </w:r>
+      <w:r>
+        <w:rPr>
+          <w:rFonts w:cstheme="minorHAnsi"/>
+        </w:rPr>
+        <w:t>G2h</w:t>
+      </w:r>
+      <w:r>
+        <w:rPr>
+          <w:rFonts w:cstheme="minorHAnsi"/>
+        </w:rPr>
+        <w:t xml:space="preserve"> </w:t>
+      </w:r>
+      <w:r>
+        <w:rPr>
+          <w:rFonts w:cstheme="minorHAnsi"/>
+          <w:lang w:val="en-US"/>
+        </w:rPr>
+        <w:t>values</w:t>
+      </w:r>
+      <w:r>
+        <w:rPr>
+          <w:rFonts w:cstheme="minorHAnsi"/>
+          <w:lang w:val="en-US"/>
+        </w:rPr>
+        <w:t>('game20005','Colosseo');</w:t>
+      </w:r>
+    </w:p>
+    <w:p>
+      <w:pPr>
+        <w:pStyle w:val="Nessunaspaziatura"/>
+        <w:rPr>
+          <w:rFonts w:cstheme="minorHAnsi"/>
+          <w:lang w:val="en-US"/>
+        </w:rPr>
+      </w:pPr>
+      <w:r>
+        <w:rPr>
+          <w:rFonts w:cstheme="minorHAnsi"/>
+          <w:lang w:val="en-US"/>
+        </w:rPr>
+        <w:t xml:space="preserve">insert into </w:t>
+      </w:r>
+      <w:r>
+        <w:rPr>
+          <w:rFonts w:cstheme="minorHAnsi"/>
+        </w:rPr>
+        <w:t>G2h</w:t>
+      </w:r>
+      <w:r>
+        <w:rPr>
+          <w:rFonts w:cstheme="minorHAnsi"/>
+        </w:rPr>
+        <w:t xml:space="preserve"> </w:t>
+      </w:r>
+      <w:r>
+        <w:rPr>
+          <w:rFonts w:cstheme="minorHAnsi"/>
+          <w:lang w:val="en-US"/>
+        </w:rPr>
+        <w:t>values</w:t>
+      </w:r>
+      <w:r>
+        <w:rPr>
+          <w:rFonts w:cstheme="minorHAnsi"/>
+          <w:lang w:val="en-US"/>
+        </w:rPr>
+        <w:t xml:space="preserve">('game20006','Basilica </w:t>
+      </w:r>
+      <w:proofErr w:type="spellStart"/>
+      <w:r>
+        <w:rPr>
+          <w:rFonts w:cstheme="minorHAnsi"/>
+          <w:lang w:val="en-US"/>
+        </w:rPr>
+        <w:t>di</w:t>
+      </w:r>
+      <w:proofErr w:type="spellEnd"/>
+      <w:r>
+        <w:rPr>
+          <w:rFonts w:cstheme="minorHAnsi"/>
+          <w:lang w:val="en-US"/>
+        </w:rPr>
+        <w:t xml:space="preserve"> San </w:t>
+      </w:r>
+      <w:proofErr w:type="spellStart"/>
+      <w:r>
+        <w:rPr>
+          <w:rFonts w:cstheme="minorHAnsi"/>
+          <w:lang w:val="en-US"/>
+        </w:rPr>
+        <w:t>Pietro</w:t>
+      </w:r>
+      <w:proofErr w:type="spellEnd"/>
+      <w:r>
+        <w:rPr>
+          <w:rFonts w:cstheme="minorHAnsi"/>
+          <w:lang w:val="en-US"/>
+        </w:rPr>
+        <w:t>');</w:t>
+      </w:r>
+    </w:p>
+    <w:p>
+      <w:pPr>
+        <w:pStyle w:val="Nessunaspaziatura"/>
+        <w:rPr>
+          <w:rFonts w:cstheme="minorHAnsi"/>
+          <w:lang w:val="en-US"/>
+        </w:rPr>
+      </w:pPr>
+      <w:r>
+        <w:rPr>
+          <w:rFonts w:cstheme="minorHAnsi"/>
+          <w:lang w:val="en-US"/>
+        </w:rPr>
+        <w:t xml:space="preserve">insert into </w:t>
+      </w:r>
+      <w:r>
+        <w:rPr>
+          <w:rFonts w:cstheme="minorHAnsi"/>
+        </w:rPr>
+        <w:t>G2h</w:t>
+      </w:r>
+      <w:r>
+        <w:rPr>
+          <w:rFonts w:cstheme="minorHAnsi"/>
+        </w:rPr>
+        <w:t xml:space="preserve"> </w:t>
+      </w:r>
+      <w:r>
+        <w:rPr>
+          <w:rFonts w:cstheme="minorHAnsi"/>
+          <w:lang w:val="en-US"/>
+        </w:rPr>
+        <w:t>values</w:t>
+      </w:r>
+      <w:r>
+        <w:rPr>
+          <w:rFonts w:cstheme="minorHAnsi"/>
+          <w:lang w:val="en-US"/>
+        </w:rPr>
+        <w:t>('game20007','Colosseo');</w:t>
+      </w:r>
+    </w:p>
+    <w:p>
+      <w:pPr>
+        <w:pStyle w:val="Nessunaspaziatura"/>
+        <w:rPr>
+          <w:rFonts w:cstheme="minorHAnsi"/>
+          <w:lang w:val="en-US"/>
+        </w:rPr>
+      </w:pPr>
+      <w:r>
+        <w:rPr>
+          <w:rFonts w:cstheme="minorHAnsi"/>
+          <w:lang w:val="en-US"/>
+        </w:rPr>
+        <w:t xml:space="preserve">insert into </w:t>
+      </w:r>
+      <w:r>
+        <w:rPr>
+          <w:rFonts w:cstheme="minorHAnsi"/>
+        </w:rPr>
+        <w:t>G2h</w:t>
+      </w:r>
+      <w:r>
+        <w:rPr>
+          <w:rFonts w:cstheme="minorHAnsi"/>
+        </w:rPr>
+        <w:t xml:space="preserve"> </w:t>
+      </w:r>
+      <w:r>
+        <w:rPr>
+          <w:rFonts w:cstheme="minorHAnsi"/>
+          <w:lang w:val="en-US"/>
+        </w:rPr>
+        <w:t>values</w:t>
+      </w:r>
+      <w:r>
+        <w:rPr>
+          <w:rFonts w:cstheme="minorHAnsi"/>
+          <w:lang w:val="en-US"/>
+        </w:rPr>
+        <w:t>('game20008','Colosseo');</w:t>
+      </w:r>
+    </w:p>
+    <w:p>
+      <w:pPr>
+        <w:pStyle w:val="Nessunaspaziatura"/>
+        <w:rPr>
+          <w:rFonts w:cstheme="minorHAnsi"/>
+          <w:lang w:val="en-US"/>
+        </w:rPr>
+      </w:pPr>
+      <w:r>
+        <w:rPr>
+          <w:rFonts w:cstheme="minorHAnsi"/>
+          <w:lang w:val="en-US"/>
+        </w:rPr>
+        <w:t xml:space="preserve">insert into </w:t>
+      </w:r>
+      <w:r>
+        <w:rPr>
+          <w:rFonts w:cstheme="minorHAnsi"/>
+        </w:rPr>
+        <w:t>G2h</w:t>
+      </w:r>
+      <w:r>
+        <w:rPr>
+          <w:rFonts w:cstheme="minorHAnsi"/>
+        </w:rPr>
+        <w:t xml:space="preserve"> </w:t>
+      </w:r>
+      <w:r>
+        <w:rPr>
+          <w:rFonts w:cstheme="minorHAnsi"/>
+          <w:lang w:val="en-US"/>
+        </w:rPr>
+        <w:t>values</w:t>
+      </w:r>
+      <w:r>
+        <w:rPr>
+          <w:rFonts w:cstheme="minorHAnsi"/>
+          <w:lang w:val="en-US"/>
+        </w:rPr>
+        <w:t xml:space="preserve">('game20008','Nuvola </w:t>
+      </w:r>
+      <w:proofErr w:type="spellStart"/>
+      <w:r>
+        <w:rPr>
+          <w:rFonts w:cstheme="minorHAnsi"/>
+          <w:lang w:val="en-US"/>
+        </w:rPr>
+        <w:t>di</w:t>
+      </w:r>
+      <w:proofErr w:type="spellEnd"/>
+      <w:r>
+        <w:rPr>
+          <w:rFonts w:cstheme="minorHAnsi"/>
+          <w:lang w:val="en-US"/>
+        </w:rPr>
+        <w:t xml:space="preserve"> </w:t>
+      </w:r>
+      <w:proofErr w:type="spellStart"/>
+      <w:r>
+        <w:rPr>
+          <w:rFonts w:cstheme="minorHAnsi"/>
+          <w:lang w:val="en-US"/>
+        </w:rPr>
+        <w:t>Fuksas</w:t>
+      </w:r>
+      <w:proofErr w:type="spellEnd"/>
+      <w:r>
+        <w:rPr>
+          <w:rFonts w:cstheme="minorHAnsi"/>
+          <w:lang w:val="en-US"/>
+        </w:rPr>
+        <w:t>');</w:t>
+      </w:r>
+    </w:p>
+    <w:p>
+      <w:pPr>
+        <w:pStyle w:val="Nessunaspaziatura"/>
+        <w:rPr>
+          <w:rFonts w:cstheme="minorHAnsi"/>
+          <w:lang w:val="en-US"/>
+        </w:rPr>
+      </w:pPr>
+    </w:p>
+    <w:p>
+      <w:pPr>
+        <w:pStyle w:val="Nessunaspaziatura"/>
+        <w:rPr>
+          <w:rFonts w:cstheme="minorHAnsi"/>
+          <w:lang w:val="en-US"/>
+        </w:rPr>
+      </w:pPr>
+      <w:r>
+        <w:rPr>
+          <w:rFonts w:cstheme="minorHAnsi"/>
+          <w:lang w:val="en-US"/>
+        </w:rPr>
+        <w:t xml:space="preserve">insert into </w:t>
+      </w:r>
+      <w:r>
+        <w:rPr>
+          <w:rFonts w:cstheme="minorHAnsi"/>
+        </w:rPr>
+        <w:t>G2m</w:t>
+      </w:r>
+      <w:r>
+        <w:rPr>
+          <w:rFonts w:cstheme="minorHAnsi"/>
+        </w:rPr>
+        <w:t xml:space="preserve"> </w:t>
+      </w:r>
+      <w:r>
+        <w:rPr>
+          <w:rFonts w:cstheme="minorHAnsi"/>
+          <w:lang w:val="en-US"/>
+        </w:rPr>
+        <w:t>values</w:t>
+      </w:r>
+      <w:r>
+        <w:rPr>
+          <w:rFonts w:cstheme="minorHAnsi"/>
+          <w:lang w:val="en-US"/>
+        </w:rPr>
+        <w:t>('game20001','</w:t>
+      </w:r>
+      <w:r>
+        <w:rPr>
+          <w:rFonts w:cstheme="minorHAnsi"/>
+          <w:lang w:val="en-US"/>
+        </w:rPr>
+        <w:t>medal0002</w:t>
+      </w:r>
+      <w:r>
+        <w:rPr>
+          <w:rFonts w:cstheme="minorHAnsi"/>
+          <w:lang w:val="en-US"/>
+        </w:rPr>
+        <w:t>');</w:t>
+      </w:r>
+    </w:p>
+    <w:p>
+      <w:pPr>
+        <w:pStyle w:val="Nessunaspaziatura"/>
+        <w:rPr>
+          <w:rFonts w:cstheme="minorHAnsi"/>
+          <w:lang w:val="en-US"/>
+        </w:rPr>
+      </w:pPr>
+      <w:r>
+        <w:rPr>
+          <w:rFonts w:cstheme="minorHAnsi"/>
+          <w:lang w:val="en-US"/>
+        </w:rPr>
+        <w:t xml:space="preserve">insert into </w:t>
+      </w:r>
+      <w:r>
+        <w:rPr>
+          <w:rFonts w:cstheme="minorHAnsi"/>
+        </w:rPr>
+        <w:t xml:space="preserve">G2m </w:t>
+      </w:r>
+      <w:r>
+        <w:rPr>
+          <w:rFonts w:cstheme="minorHAnsi"/>
+          <w:lang w:val="en-US"/>
+        </w:rPr>
+        <w:t>values</w:t>
+      </w:r>
+      <w:r>
+        <w:rPr>
+          <w:rFonts w:cstheme="minorHAnsi"/>
+          <w:lang w:val="en-US"/>
+        </w:rPr>
+        <w:t>('game20002',</w:t>
+      </w:r>
+      <w:r>
+        <w:rPr>
+          <w:rFonts w:cstheme="minorHAnsi"/>
+          <w:lang w:val="en-US"/>
+        </w:rPr>
+        <w:t>'medal0005'</w:t>
+      </w:r>
+      <w:r>
+        <w:rPr>
+          <w:rFonts w:cstheme="minorHAnsi"/>
+          <w:lang w:val="en-US"/>
+        </w:rPr>
+        <w:t>);</w:t>
+      </w:r>
+    </w:p>
+    <w:p>
+      <w:pPr>
+        <w:pStyle w:val="Nessunaspaziatura"/>
+        <w:rPr>
+          <w:rFonts w:cstheme="minorHAnsi"/>
+          <w:lang w:val="en-US"/>
+        </w:rPr>
+      </w:pPr>
+      <w:r>
+        <w:rPr>
+          <w:rFonts w:cstheme="minorHAnsi"/>
+          <w:lang w:val="en-US"/>
+        </w:rPr>
+        <w:t xml:space="preserve">insert into </w:t>
+      </w:r>
+      <w:r>
+        <w:rPr>
+          <w:rFonts w:cstheme="minorHAnsi"/>
+        </w:rPr>
+        <w:t>G2m</w:t>
+      </w:r>
+      <w:r>
+        <w:rPr>
+          <w:rFonts w:cstheme="minorHAnsi"/>
+        </w:rPr>
+        <w:t xml:space="preserve"> </w:t>
+      </w:r>
+      <w:r>
+        <w:rPr>
+          <w:rFonts w:cstheme="minorHAnsi"/>
+          <w:lang w:val="en-US"/>
+        </w:rPr>
+        <w:t>values</w:t>
+      </w:r>
+      <w:r>
+        <w:rPr>
+          <w:rFonts w:cstheme="minorHAnsi"/>
+          <w:lang w:val="en-US"/>
+        </w:rPr>
+        <w:t>('game20002',</w:t>
+      </w:r>
+      <w:r>
+        <w:rPr>
+          <w:rFonts w:cstheme="minorHAnsi"/>
+          <w:lang w:val="en-US"/>
+        </w:rPr>
+        <w:t>'medal0006'</w:t>
+      </w:r>
+      <w:r>
+        <w:rPr>
+          <w:rFonts w:cstheme="minorHAnsi"/>
+          <w:lang w:val="en-US"/>
+        </w:rPr>
+        <w:t>);</w:t>
+      </w:r>
+    </w:p>
+    <w:p>
+      <w:pPr>
+        <w:pStyle w:val="Nessunaspaziatura"/>
+        <w:rPr>
+          <w:rFonts w:cstheme="minorHAnsi"/>
+          <w:lang w:val="en-US"/>
+        </w:rPr>
+      </w:pPr>
+      <w:r>
+        <w:rPr>
+          <w:rFonts w:cstheme="minorHAnsi"/>
+          <w:lang w:val="en-US"/>
+        </w:rPr>
+        <w:t xml:space="preserve">insert into </w:t>
+      </w:r>
+      <w:r>
+        <w:rPr>
+          <w:rFonts w:cstheme="minorHAnsi"/>
+        </w:rPr>
+        <w:t>G2m</w:t>
+      </w:r>
+      <w:r>
+        <w:rPr>
+          <w:rFonts w:cstheme="minorHAnsi"/>
+        </w:rPr>
+        <w:t xml:space="preserve"> </w:t>
+      </w:r>
+      <w:r>
+        <w:rPr>
+          <w:rFonts w:cstheme="minorHAnsi"/>
+          <w:lang w:val="en-US"/>
+        </w:rPr>
+        <w:t>values</w:t>
+      </w:r>
+      <w:r>
+        <w:rPr>
+          <w:rFonts w:cstheme="minorHAnsi"/>
+          <w:lang w:val="en-US"/>
+        </w:rPr>
+        <w:t>('game20002',</w:t>
+      </w:r>
+      <w:r>
+        <w:rPr>
+          <w:rFonts w:cstheme="minorHAnsi"/>
+          <w:lang w:val="en-US"/>
+        </w:rPr>
+        <w:t>'medal0019'</w:t>
+      </w:r>
+      <w:r>
+        <w:rPr>
+          <w:rFonts w:cstheme="minorHAnsi"/>
+          <w:lang w:val="en-US"/>
+        </w:rPr>
+        <w:t>);</w:t>
+      </w:r>
+    </w:p>
+    <w:p>
+      <w:pPr>
+        <w:pStyle w:val="Nessunaspaziatura"/>
+        <w:rPr>
+          <w:rFonts w:cstheme="minorHAnsi"/>
+          <w:lang w:val="en-US"/>
+        </w:rPr>
+      </w:pPr>
+      <w:r>
+        <w:rPr>
+          <w:rFonts w:cstheme="minorHAnsi"/>
+          <w:lang w:val="en-US"/>
+        </w:rPr>
+        <w:t xml:space="preserve">insert into </w:t>
+      </w:r>
+      <w:r>
+        <w:rPr>
+          <w:rFonts w:cstheme="minorHAnsi"/>
+        </w:rPr>
+        <w:t>G2m</w:t>
+      </w:r>
+      <w:r>
+        <w:rPr>
+          <w:rFonts w:cstheme="minorHAnsi"/>
+        </w:rPr>
+        <w:t xml:space="preserve"> </w:t>
+      </w:r>
+      <w:r>
+        <w:rPr>
+          <w:rFonts w:cstheme="minorHAnsi"/>
+          <w:lang w:val="en-US"/>
+        </w:rPr>
+        <w:t>values</w:t>
+      </w:r>
+      <w:r>
+        <w:rPr>
+          <w:rFonts w:cstheme="minorHAnsi"/>
+          <w:lang w:val="en-US"/>
+        </w:rPr>
+        <w:t>('game20003',</w:t>
+      </w:r>
+      <w:r>
+        <w:rPr>
+          <w:rFonts w:cstheme="minorHAnsi"/>
+          <w:lang w:val="en-US"/>
+        </w:rPr>
+        <w:t>'medal0022'</w:t>
+      </w:r>
+      <w:r>
+        <w:rPr>
+          <w:rFonts w:cstheme="minorHAnsi"/>
+          <w:lang w:val="en-US"/>
+        </w:rPr>
+        <w:t>);</w:t>
+      </w:r>
+    </w:p>
+    <w:p>
+      <w:pPr>
+        <w:pStyle w:val="Nessunaspaziatura"/>
+        <w:rPr>
+          <w:rFonts w:cstheme="minorHAnsi"/>
+          <w:lang w:val="en-US"/>
+        </w:rPr>
+      </w:pPr>
+      <w:r>
+        <w:rPr>
+          <w:rFonts w:cstheme="minorHAnsi"/>
+          <w:lang w:val="en-US"/>
+        </w:rPr>
+        <w:t xml:space="preserve">insert into </w:t>
+      </w:r>
+      <w:r>
+        <w:rPr>
+          <w:rFonts w:cstheme="minorHAnsi"/>
+        </w:rPr>
+        <w:t xml:space="preserve">G2m </w:t>
+      </w:r>
+      <w:r>
+        <w:rPr>
+          <w:rFonts w:cstheme="minorHAnsi"/>
+          <w:lang w:val="en-US"/>
+        </w:rPr>
+        <w:t>values</w:t>
+      </w:r>
+      <w:r>
+        <w:rPr>
+          <w:rFonts w:cstheme="minorHAnsi"/>
+          <w:lang w:val="en-US"/>
+        </w:rPr>
+        <w:t>('game20003</w:t>
+      </w:r>
+      <w:r>
+        <w:rPr>
+          <w:rFonts w:cstheme="minorHAnsi"/>
+          <w:lang w:val="en-US"/>
+        </w:rPr>
+        <w:t>',</w:t>
+      </w:r>
+      <w:r>
+        <w:rPr>
+          <w:rFonts w:cstheme="minorHAnsi"/>
+          <w:lang w:val="en-US"/>
+        </w:rPr>
+        <w:t>'medal0021'</w:t>
+      </w:r>
+      <w:r>
+        <w:rPr>
+          <w:rFonts w:cstheme="minorHAnsi"/>
+          <w:lang w:val="en-US"/>
+        </w:rPr>
+        <w:t>);</w:t>
+      </w:r>
+    </w:p>
+    <w:p>
+      <w:pPr>
+        <w:pStyle w:val="Nessunaspaziatura"/>
+        <w:rPr>
+          <w:rFonts w:cstheme="minorHAnsi"/>
+          <w:lang w:val="en-US"/>
+        </w:rPr>
+      </w:pPr>
+      <w:r>
+        <w:rPr>
+          <w:rFonts w:cstheme="minorHAnsi"/>
+          <w:lang w:val="en-US"/>
+        </w:rPr>
+        <w:t xml:space="preserve">insert into </w:t>
+      </w:r>
+      <w:r>
+        <w:rPr>
+          <w:rFonts w:cstheme="minorHAnsi"/>
+        </w:rPr>
+        <w:t xml:space="preserve">G2m </w:t>
+      </w:r>
+      <w:r>
+        <w:rPr>
+          <w:rFonts w:cstheme="minorHAnsi"/>
+          <w:lang w:val="en-US"/>
+        </w:rPr>
+        <w:t>values</w:t>
+      </w:r>
+      <w:r>
+        <w:rPr>
+          <w:rFonts w:cstheme="minorHAnsi"/>
+          <w:lang w:val="en-US"/>
+        </w:rPr>
+        <w:t>('game20004','medal0004');</w:t>
+      </w:r>
+    </w:p>
+    <w:p>
+      <w:pPr>
+        <w:pStyle w:val="Nessunaspaziatura"/>
+        <w:rPr>
+          <w:rFonts w:cstheme="minorHAnsi"/>
+          <w:lang w:val="en-US"/>
+        </w:rPr>
+      </w:pPr>
+      <w:r>
+        <w:rPr>
+          <w:rFonts w:cstheme="minorHAnsi"/>
+          <w:lang w:val="en-US"/>
+        </w:rPr>
+        <w:t xml:space="preserve">insert into </w:t>
+      </w:r>
+      <w:r>
+        <w:rPr>
+          <w:rFonts w:cstheme="minorHAnsi"/>
+        </w:rPr>
+        <w:t xml:space="preserve">G2m </w:t>
+      </w:r>
+      <w:r>
+        <w:rPr>
+          <w:rFonts w:cstheme="minorHAnsi"/>
+          <w:lang w:val="en-US"/>
+        </w:rPr>
+        <w:t>values</w:t>
+      </w:r>
+      <w:r>
+        <w:rPr>
+          <w:rFonts w:cstheme="minorHAnsi"/>
+          <w:lang w:val="en-US"/>
+        </w:rPr>
+        <w:t>('game20005','medal0004');</w:t>
+      </w:r>
+    </w:p>
+    <w:p>
+      <w:pPr>
+        <w:pStyle w:val="Nessunaspaziatura"/>
+        <w:rPr>
+          <w:rFonts w:cstheme="minorHAnsi"/>
+          <w:lang w:val="en-US"/>
+        </w:rPr>
+      </w:pPr>
+      <w:r>
+        <w:rPr>
+          <w:rFonts w:cstheme="minorHAnsi"/>
+          <w:lang w:val="en-US"/>
+        </w:rPr>
+        <w:t xml:space="preserve">insert into </w:t>
+      </w:r>
+      <w:r>
+        <w:rPr>
+          <w:rFonts w:cstheme="minorHAnsi"/>
+        </w:rPr>
+        <w:t>G2m</w:t>
+      </w:r>
+      <w:r>
+        <w:rPr>
+          <w:rFonts w:cstheme="minorHAnsi"/>
+        </w:rPr>
+        <w:t xml:space="preserve"> </w:t>
+      </w:r>
+      <w:r>
+        <w:rPr>
+          <w:rFonts w:cstheme="minorHAnsi"/>
+          <w:lang w:val="en-US"/>
+        </w:rPr>
+        <w:t>values</w:t>
+      </w:r>
+      <w:r>
+        <w:rPr>
+          <w:rFonts w:cstheme="minorHAnsi"/>
+          <w:lang w:val="en-US"/>
+        </w:rPr>
+        <w:t>('game20007',</w:t>
+      </w:r>
+      <w:r>
+        <w:rPr>
+          <w:rFonts w:cstheme="minorHAnsi"/>
+          <w:lang w:val="en-US"/>
+        </w:rPr>
+        <w:t>'medal0015'</w:t>
+      </w:r>
+      <w:r>
+        <w:rPr>
+          <w:rFonts w:cstheme="minorHAnsi"/>
+          <w:lang w:val="en-US"/>
+        </w:rPr>
+        <w:t>);</w:t>
+      </w:r>
+    </w:p>
+    <w:p>
+      <w:pPr>
+        <w:pStyle w:val="Nessunaspaziatura"/>
+        <w:rPr>
+          <w:rFonts w:cstheme="minorHAnsi"/>
+          <w:lang w:val="en-US"/>
+        </w:rPr>
+      </w:pPr>
+      <w:r>
+        <w:rPr>
+          <w:rFonts w:cstheme="minorHAnsi"/>
+          <w:lang w:val="en-US"/>
+        </w:rPr>
+        <w:t xml:space="preserve">insert into </w:t>
+      </w:r>
+      <w:r>
+        <w:rPr>
+          <w:rFonts w:cstheme="minorHAnsi"/>
+        </w:rPr>
+        <w:t>G2m</w:t>
+      </w:r>
+      <w:r>
+        <w:rPr>
+          <w:rFonts w:cstheme="minorHAnsi"/>
+        </w:rPr>
+        <w:t xml:space="preserve"> </w:t>
+      </w:r>
+      <w:r>
+        <w:rPr>
+          <w:rFonts w:cstheme="minorHAnsi"/>
+          <w:lang w:val="en-US"/>
+        </w:rPr>
+        <w:t>values</w:t>
+      </w:r>
+      <w:r>
+        <w:rPr>
+          <w:rFonts w:cstheme="minorHAnsi"/>
+          <w:lang w:val="en-US"/>
+        </w:rPr>
+        <w:t>('game20007',</w:t>
+      </w:r>
+      <w:r>
+        <w:rPr>
+          <w:rFonts w:cstheme="minorHAnsi"/>
+          <w:lang w:val="en-US"/>
+        </w:rPr>
+        <w:t>'medal0010'</w:t>
+      </w:r>
+      <w:r>
+        <w:rPr>
+          <w:rFonts w:cstheme="minorHAnsi"/>
+          <w:lang w:val="en-US"/>
+        </w:rPr>
+        <w:t>);</w:t>
+      </w:r>
+    </w:p>
+    <w:p>
+      <w:pPr>
+        <w:pStyle w:val="Nessunaspaziatura"/>
+        <w:rPr>
+          <w:rFonts w:cstheme="minorHAnsi"/>
+          <w:lang w:val="en-US"/>
+        </w:rPr>
+      </w:pPr>
+      <w:r>
+        <w:rPr>
+          <w:rFonts w:cstheme="minorHAnsi"/>
+          <w:lang w:val="en-US"/>
+        </w:rPr>
+        <w:t xml:space="preserve">insert into </w:t>
+      </w:r>
+      <w:r>
+        <w:rPr>
+          <w:rFonts w:cstheme="minorHAnsi"/>
+        </w:rPr>
+        <w:t>G2m</w:t>
+      </w:r>
+      <w:r>
+        <w:rPr>
+          <w:rFonts w:cstheme="minorHAnsi"/>
+        </w:rPr>
+        <w:t xml:space="preserve"> </w:t>
+      </w:r>
+      <w:r>
+        <w:rPr>
+          <w:rFonts w:cstheme="minorHAnsi"/>
+          <w:lang w:val="en-US"/>
+        </w:rPr>
+        <w:t>values</w:t>
+      </w:r>
+      <w:r>
+        <w:rPr>
+          <w:rFonts w:cstheme="minorHAnsi"/>
+          <w:lang w:val="en-US"/>
+        </w:rPr>
+        <w:t>('game20008',</w:t>
+      </w:r>
+      <w:r>
+        <w:rPr>
+          <w:rFonts w:cstheme="minorHAnsi"/>
+          <w:lang w:val="en-US"/>
+        </w:rPr>
+        <w:t>'medal0011'</w:t>
+      </w:r>
+      <w:r>
+        <w:rPr>
+          <w:rFonts w:cstheme="minorHAnsi"/>
+          <w:lang w:val="en-US"/>
+        </w:rPr>
+        <w:t>);</w:t>
+      </w:r>
+    </w:p>
+    <w:p>
+      <w:pPr>
+        <w:pStyle w:val="Nessunaspaziatura"/>
+        <w:rPr>
+          <w:rFonts w:cstheme="minorHAnsi"/>
+          <w:lang w:val="en-US"/>
+        </w:rPr>
+      </w:pPr>
+      <w:r>
+        <w:rPr>
+          <w:rFonts w:cstheme="minorHAnsi"/>
+          <w:lang w:val="en-US"/>
+        </w:rPr>
+        <w:t xml:space="preserve">insert into </w:t>
+      </w:r>
+      <w:r>
+        <w:rPr>
+          <w:rFonts w:cstheme="minorHAnsi"/>
+        </w:rPr>
+        <w:t xml:space="preserve">G2m </w:t>
+      </w:r>
+      <w:r>
+        <w:rPr>
+          <w:rFonts w:cstheme="minorHAnsi"/>
+          <w:lang w:val="en-US"/>
+        </w:rPr>
+        <w:t>values</w:t>
+      </w:r>
+      <w:r>
+        <w:rPr>
+          <w:rFonts w:cstheme="minorHAnsi"/>
+          <w:lang w:val="en-US"/>
+        </w:rPr>
+        <w:t>('game20008',</w:t>
+      </w:r>
+      <w:r>
+        <w:rPr>
+          <w:rFonts w:cstheme="minorHAnsi"/>
+          <w:lang w:val="en-US"/>
+        </w:rPr>
+        <w:t>'medal0007'</w:t>
+      </w:r>
+      <w:r>
+        <w:rPr>
+          <w:rFonts w:cstheme="minorHAnsi"/>
+          <w:lang w:val="en-US"/>
+        </w:rPr>
+        <w:t>);</w:t>
+      </w:r>
+    </w:p>
+    <w:p>
+      <w:pPr>
+        <w:pStyle w:val="Nessunaspaziatura"/>
+        <w:rPr>
+          <w:rFonts w:cstheme="minorHAnsi"/>
+          <w:lang w:val="en-US"/>
+        </w:rPr>
+      </w:pPr>
+    </w:p>
+    <w:p>
+      <w:pPr>
+        <w:pStyle w:val="Nessunaspaziatura"/>
+        <w:rPr>
+          <w:rFonts w:cstheme="minorHAnsi"/>
+          <w:lang w:val="en-US"/>
+        </w:rPr>
+      </w:pPr>
+      <w:r>
+        <w:rPr>
+          <w:rFonts w:cstheme="minorHAnsi"/>
+          <w:lang w:val="en-US"/>
+        </w:rPr>
+        <w:t xml:space="preserve">insert into </w:t>
+      </w:r>
+      <w:r>
+        <w:rPr>
+          <w:rFonts w:cstheme="minorHAnsi"/>
+        </w:rPr>
+        <w:t>G3p</w:t>
+      </w:r>
+      <w:r>
+        <w:rPr>
+          <w:rFonts w:cstheme="minorHAnsi"/>
+        </w:rPr>
+        <w:t xml:space="preserve"> </w:t>
+      </w:r>
+      <w:r>
+        <w:rPr>
+          <w:rFonts w:cstheme="minorHAnsi"/>
+          <w:lang w:val="en-US"/>
+        </w:rPr>
+        <w:t>values</w:t>
+      </w:r>
+      <w:r>
+        <w:rPr>
+          <w:rFonts w:cstheme="minorHAnsi"/>
+          <w:lang w:val="en-US"/>
+        </w:rPr>
+        <w:t>('game30001','puzzle0001',true);</w:t>
+      </w:r>
+    </w:p>
+    <w:p>
+      <w:pPr>
+        <w:pStyle w:val="Nessunaspaziatura"/>
+        <w:rPr>
+          <w:rFonts w:cstheme="minorHAnsi"/>
+          <w:lang w:val="en-US"/>
+        </w:rPr>
+      </w:pPr>
+      <w:r>
+        <w:rPr>
+          <w:rFonts w:cstheme="minorHAnsi"/>
+          <w:lang w:val="en-US"/>
+        </w:rPr>
+        <w:t xml:space="preserve">insert into </w:t>
+      </w:r>
+      <w:r>
+        <w:rPr>
+          <w:rFonts w:cstheme="minorHAnsi"/>
+        </w:rPr>
+        <w:t>G3p</w:t>
+      </w:r>
+      <w:r>
+        <w:rPr>
+          <w:rFonts w:cstheme="minorHAnsi"/>
+        </w:rPr>
+        <w:t xml:space="preserve"> </w:t>
+      </w:r>
+      <w:r>
+        <w:rPr>
+          <w:rFonts w:cstheme="minorHAnsi"/>
+          <w:lang w:val="en-US"/>
+        </w:rPr>
+        <w:t>values</w:t>
+      </w:r>
+      <w:r>
+        <w:rPr>
+          <w:rFonts w:cstheme="minorHAnsi"/>
+          <w:lang w:val="en-US"/>
+        </w:rPr>
+        <w:t>('game30002','puzzle0002',false);</w:t>
+      </w:r>
+    </w:p>
+    <w:p>
+      <w:pPr>
+        <w:pStyle w:val="Nessunaspaziatura"/>
+        <w:rPr>
+          <w:rFonts w:cstheme="minorHAnsi"/>
+          <w:lang w:val="en-US"/>
+        </w:rPr>
+      </w:pPr>
+      <w:r>
+        <w:rPr>
+          <w:rFonts w:cstheme="minorHAnsi"/>
+          <w:lang w:val="en-US"/>
+        </w:rPr>
+        <w:t xml:space="preserve">insert into </w:t>
+      </w:r>
+      <w:r>
+        <w:rPr>
+          <w:rFonts w:cstheme="minorHAnsi"/>
+        </w:rPr>
+        <w:t>G3p</w:t>
+      </w:r>
+      <w:r>
+        <w:rPr>
+          <w:rFonts w:cstheme="minorHAnsi"/>
+        </w:rPr>
+        <w:t xml:space="preserve"> </w:t>
+      </w:r>
+      <w:r>
+        <w:rPr>
+          <w:rFonts w:cstheme="minorHAnsi"/>
+          <w:lang w:val="en-US"/>
+        </w:rPr>
+        <w:t>values</w:t>
+      </w:r>
+      <w:r>
+        <w:rPr>
+          <w:rFonts w:cstheme="minorHAnsi"/>
+          <w:lang w:val="en-US"/>
+        </w:rPr>
+        <w:t>('game30002','puzzle0003',true);</w:t>
+      </w:r>
+    </w:p>
+    <w:p>
+      <w:pPr>
+        <w:pStyle w:val="Nessunaspaziatura"/>
+        <w:rPr>
+          <w:rFonts w:cstheme="minorHAnsi"/>
+          <w:lang w:val="en-US"/>
+        </w:rPr>
+      </w:pPr>
+      <w:r>
+        <w:rPr>
+          <w:rFonts w:cstheme="minorHAnsi"/>
+          <w:lang w:val="en-US"/>
+        </w:rPr>
+        <w:t xml:space="preserve">insert into </w:t>
+      </w:r>
+      <w:r>
+        <w:rPr>
+          <w:rFonts w:cstheme="minorHAnsi"/>
+        </w:rPr>
+        <w:t>G3p</w:t>
+      </w:r>
+      <w:r>
+        <w:rPr>
+          <w:rFonts w:cstheme="minorHAnsi"/>
+        </w:rPr>
+        <w:t xml:space="preserve"> </w:t>
+      </w:r>
+      <w:r>
+        <w:rPr>
+          <w:rFonts w:cstheme="minorHAnsi"/>
+          <w:lang w:val="en-US"/>
+        </w:rPr>
+        <w:t>values</w:t>
+      </w:r>
+      <w:r>
+        <w:rPr>
+          <w:rFonts w:cstheme="minorHAnsi"/>
+          <w:lang w:val="en-US"/>
+        </w:rPr>
+        <w:t>('game30002','puzzle0004',false);</w:t>
+      </w:r>
+    </w:p>
+    <w:p>
+      <w:pPr>
+        <w:pStyle w:val="Nessunaspaziatura"/>
+        <w:rPr>
+          <w:rFonts w:cstheme="minorHAnsi"/>
+          <w:lang w:val="en-US"/>
+        </w:rPr>
+      </w:pPr>
+      <w:r>
+        <w:rPr>
+          <w:rFonts w:cstheme="minorHAnsi"/>
+          <w:lang w:val="en-US"/>
+        </w:rPr>
+        <w:t xml:space="preserve">insert into </w:t>
+      </w:r>
+      <w:r>
+        <w:rPr>
+          <w:rFonts w:cstheme="minorHAnsi"/>
+        </w:rPr>
+        <w:t>G3p</w:t>
+      </w:r>
+      <w:r>
+        <w:rPr>
+          <w:rFonts w:cstheme="minorHAnsi"/>
+        </w:rPr>
+        <w:t xml:space="preserve"> </w:t>
+      </w:r>
+      <w:r>
+        <w:rPr>
+          <w:rFonts w:cstheme="minorHAnsi"/>
+          <w:lang w:val="en-US"/>
+        </w:rPr>
+        <w:t>values</w:t>
+      </w:r>
+      <w:r>
+        <w:rPr>
+          <w:rFonts w:cstheme="minorHAnsi"/>
+          <w:lang w:val="en-US"/>
+        </w:rPr>
+        <w:t>('game30003','puzzle0002',false);</w:t>
+      </w:r>
+    </w:p>
+    <w:p>
+      <w:pPr>
+        <w:pStyle w:val="Nessunaspaziatura"/>
+        <w:rPr>
+          <w:rFonts w:cstheme="minorHAnsi"/>
+          <w:lang w:val="en-US"/>
+        </w:rPr>
+      </w:pPr>
+      <w:r>
+        <w:rPr>
+          <w:rFonts w:cstheme="minorHAnsi"/>
+          <w:lang w:val="en-US"/>
+        </w:rPr>
+        <w:t xml:space="preserve">insert into </w:t>
+      </w:r>
+      <w:r>
+        <w:rPr>
+          <w:rFonts w:cstheme="minorHAnsi"/>
+        </w:rPr>
+        <w:t>G3p</w:t>
+      </w:r>
+      <w:r>
+        <w:rPr>
+          <w:rFonts w:cstheme="minorHAnsi"/>
+        </w:rPr>
+        <w:t xml:space="preserve"> </w:t>
+      </w:r>
+      <w:r>
+        <w:rPr>
+          <w:rFonts w:cstheme="minorHAnsi"/>
+          <w:lang w:val="en-US"/>
+        </w:rPr>
+        <w:t>values</w:t>
+      </w:r>
+      <w:r>
+        <w:rPr>
+          <w:rFonts w:cstheme="minorHAnsi"/>
+          <w:lang w:val="en-US"/>
+        </w:rPr>
+        <w:t>('game30003','puzzle0004',true);</w:t>
+      </w:r>
+    </w:p>
+    <w:p>
+      <w:pPr>
+        <w:pStyle w:val="Nessunaspaziatura"/>
+        <w:rPr>
+          <w:rFonts w:cstheme="minorHAnsi"/>
+          <w:lang w:val="en-US"/>
+        </w:rPr>
+      </w:pPr>
+      <w:r>
+        <w:rPr>
+          <w:rFonts w:cstheme="minorHAnsi"/>
+          <w:lang w:val="en-US"/>
+        </w:rPr>
+        <w:t xml:space="preserve">insert into </w:t>
+      </w:r>
+      <w:r>
+        <w:rPr>
+          <w:rFonts w:cstheme="minorHAnsi"/>
+        </w:rPr>
+        <w:t>G3p</w:t>
+      </w:r>
+      <w:r>
+        <w:rPr>
+          <w:rFonts w:cstheme="minorHAnsi"/>
+        </w:rPr>
+        <w:t xml:space="preserve"> </w:t>
+      </w:r>
+      <w:r>
+        <w:rPr>
+          <w:rFonts w:cstheme="minorHAnsi"/>
+          <w:lang w:val="en-US"/>
+        </w:rPr>
+        <w:t>values</w:t>
+      </w:r>
+      <w:r>
+        <w:rPr>
+          <w:rFonts w:cstheme="minorHAnsi"/>
+          <w:lang w:val="en-US"/>
+        </w:rPr>
+        <w:t>('game30004','puzzle0001',false);</w:t>
+      </w:r>
+    </w:p>
+    <w:p>
+      <w:pPr>
+        <w:pStyle w:val="Nessunaspaziatura"/>
+        <w:rPr>
+          <w:rFonts w:cstheme="minorHAnsi"/>
+          <w:lang w:val="en-US"/>
+        </w:rPr>
+      </w:pPr>
+      <w:r>
+        <w:rPr>
+          <w:rFonts w:cstheme="minorHAnsi"/>
+          <w:lang w:val="en-US"/>
+        </w:rPr>
+        <w:t xml:space="preserve">insert into </w:t>
+      </w:r>
+      <w:r>
+        <w:rPr>
+          <w:rFonts w:cstheme="minorHAnsi"/>
+        </w:rPr>
+        <w:t>G3p</w:t>
+      </w:r>
+      <w:r>
+        <w:rPr>
+          <w:rFonts w:cstheme="minorHAnsi"/>
+        </w:rPr>
+        <w:t xml:space="preserve"> </w:t>
+      </w:r>
+      <w:r>
+        <w:rPr>
+          <w:rFonts w:cstheme="minorHAnsi"/>
+          <w:lang w:val="en-US"/>
+        </w:rPr>
+        <w:t>values</w:t>
+      </w:r>
+      <w:r>
+        <w:rPr>
+          <w:rFonts w:cstheme="minorHAnsi"/>
+          <w:lang w:val="en-US"/>
+        </w:rPr>
+        <w:t>('game30005','puzzle0004',false);</w:t>
+      </w:r>
+    </w:p>
+    <w:p>
+      <w:pPr>
+        <w:pStyle w:val="Nessunaspaziatura"/>
+        <w:rPr>
+          <w:rFonts w:cstheme="minorHAnsi"/>
+          <w:lang w:val="en-US"/>
+        </w:rPr>
+      </w:pPr>
+      <w:r>
+        <w:rPr>
+          <w:rFonts w:cstheme="minorHAnsi"/>
+          <w:lang w:val="en-US"/>
+        </w:rPr>
+        <w:t xml:space="preserve">insert into </w:t>
+      </w:r>
+      <w:r>
+        <w:rPr>
+          <w:rFonts w:cstheme="minorHAnsi"/>
+        </w:rPr>
+        <w:t>G3p</w:t>
+      </w:r>
+      <w:r>
+        <w:rPr>
+          <w:rFonts w:cstheme="minorHAnsi"/>
+        </w:rPr>
+        <w:t xml:space="preserve"> </w:t>
+      </w:r>
+      <w:r>
+        <w:rPr>
+          <w:rFonts w:cstheme="minorHAnsi"/>
+          <w:lang w:val="en-US"/>
+        </w:rPr>
+        <w:t>values</w:t>
+      </w:r>
+      <w:r>
+        <w:rPr>
+          <w:rFonts w:cstheme="minorHAnsi"/>
+          <w:lang w:val="en-US"/>
+        </w:rPr>
+        <w:t>('game30007','puzzle0003',true);</w:t>
+      </w:r>
+    </w:p>
+    <w:p>
+      <w:pPr>
+        <w:pStyle w:val="Nessunaspaziatura"/>
+        <w:rPr>
+          <w:rFonts w:cstheme="minorHAnsi"/>
+          <w:lang w:val="en-US"/>
+        </w:rPr>
+      </w:pPr>
+      <w:r>
+        <w:rPr>
+          <w:rFonts w:cstheme="minorHAnsi"/>
+          <w:lang w:val="en-US"/>
+        </w:rPr>
+        <w:t xml:space="preserve">insert into </w:t>
+      </w:r>
+      <w:r>
+        <w:rPr>
+          <w:rFonts w:cstheme="minorHAnsi"/>
+        </w:rPr>
+        <w:t>G3p</w:t>
+      </w:r>
+      <w:r>
+        <w:rPr>
+          <w:rFonts w:cstheme="minorHAnsi"/>
+        </w:rPr>
+        <w:t xml:space="preserve"> </w:t>
+      </w:r>
+      <w:r>
+        <w:rPr>
+          <w:rFonts w:cstheme="minorHAnsi"/>
+          <w:lang w:val="en-US"/>
+        </w:rPr>
+        <w:t>values</w:t>
+      </w:r>
+      <w:r>
+        <w:rPr>
+          <w:rFonts w:cstheme="minorHAnsi"/>
+          <w:lang w:val="en-US"/>
+        </w:rPr>
+        <w:t>('game30007','puzzle0002',true);</w:t>
+      </w:r>
+    </w:p>
+    <w:p>
+      <w:pPr>
+        <w:pStyle w:val="Nessunaspaziatura"/>
+        <w:rPr>
+          <w:rFonts w:cstheme="minorHAnsi"/>
+          <w:lang w:val="en-US"/>
+        </w:rPr>
+      </w:pPr>
+      <w:r>
+        <w:rPr>
+          <w:rFonts w:cstheme="minorHAnsi"/>
+          <w:lang w:val="en-US"/>
+        </w:rPr>
+        <w:t xml:space="preserve">insert into </w:t>
+      </w:r>
+      <w:r>
+        <w:rPr>
+          <w:rFonts w:cstheme="minorHAnsi"/>
+        </w:rPr>
+        <w:t>G3p</w:t>
+      </w:r>
+      <w:r>
+        <w:rPr>
+          <w:rFonts w:cstheme="minorHAnsi"/>
+        </w:rPr>
+        <w:t xml:space="preserve"> </w:t>
+      </w:r>
+      <w:r>
+        <w:rPr>
+          <w:rFonts w:cstheme="minorHAnsi"/>
+          <w:lang w:val="en-US"/>
+        </w:rPr>
+        <w:t>values</w:t>
+      </w:r>
+      <w:r>
+        <w:rPr>
+          <w:rFonts w:cstheme="minorHAnsi"/>
+          <w:lang w:val="en-US"/>
+        </w:rPr>
+        <w:t>('game30008','puzzle0004',true);</w:t>
+      </w:r>
+    </w:p>
+    <w:p>
+      <w:pPr>
+        <w:pStyle w:val="Nessunaspaziatura"/>
+        <w:rPr>
+          <w:rFonts w:cstheme="minorHAnsi"/>
+          <w:lang w:val="en-US"/>
+        </w:rPr>
+      </w:pPr>
+      <w:r>
+        <w:rPr>
+          <w:rFonts w:cstheme="minorHAnsi"/>
+          <w:lang w:val="en-US"/>
+        </w:rPr>
+        <w:t xml:space="preserve">insert into </w:t>
+      </w:r>
+      <w:r>
+        <w:rPr>
+          <w:rFonts w:cstheme="minorHAnsi"/>
+        </w:rPr>
+        <w:t>G3p</w:t>
+      </w:r>
+      <w:r>
+        <w:rPr>
+          <w:rFonts w:cstheme="minorHAnsi"/>
+        </w:rPr>
+        <w:t xml:space="preserve"> </w:t>
+      </w:r>
+      <w:r>
+        <w:rPr>
+          <w:rFonts w:cstheme="minorHAnsi"/>
+          <w:lang w:val="en-US"/>
+        </w:rPr>
+        <w:t>values</w:t>
+      </w:r>
+      <w:r>
+        <w:rPr>
+          <w:rFonts w:cstheme="minorHAnsi"/>
+          <w:lang w:val="en-US"/>
+        </w:rPr>
+        <w:t>('game30008','puzzle0003',false);</w:t>
+      </w:r>
+    </w:p>
+    <w:p>
+      <w:pPr>
+        <w:pStyle w:val="Nessunaspaziatura"/>
+        <w:rPr>
+          <w:rFonts w:cstheme="minorHAnsi"/>
+          <w:lang w:val="en-US"/>
+        </w:rPr>
+      </w:pPr>
+    </w:p>
+    <w:p>
+      <w:pPr>
+        <w:pStyle w:val="Nessunaspaziatura"/>
+        <w:rPr>
+          <w:rFonts w:cstheme="minorHAnsi"/>
+          <w:lang w:val="en-US"/>
+        </w:rPr>
+      </w:pPr>
+      <w:r>
+        <w:rPr>
+          <w:rFonts w:cstheme="minorHAnsi"/>
+          <w:lang w:val="en-US"/>
+        </w:rPr>
+        <w:t xml:space="preserve">insert into </w:t>
+      </w:r>
+      <w:r>
+        <w:rPr>
+          <w:rFonts w:cstheme="minorHAnsi"/>
+        </w:rPr>
+        <w:t>G4h</w:t>
+      </w:r>
+      <w:r>
+        <w:rPr>
+          <w:rFonts w:cstheme="minorHAnsi"/>
+        </w:rPr>
+        <w:t xml:space="preserve"> </w:t>
+      </w:r>
+      <w:r>
+        <w:rPr>
+          <w:rFonts w:cstheme="minorHAnsi"/>
+          <w:lang w:val="en-US"/>
+        </w:rPr>
+        <w:t>values</w:t>
+      </w:r>
+      <w:r>
+        <w:rPr>
+          <w:rFonts w:cstheme="minorHAnsi"/>
+          <w:lang w:val="en-US"/>
+        </w:rPr>
+        <w:t>('game40001',</w:t>
+      </w:r>
+      <w:r>
+        <w:rPr>
+          <w:rFonts w:cstheme="minorHAnsi"/>
+          <w:lang w:val="en-US"/>
+        </w:rPr>
+        <w:t xml:space="preserve">'Altare </w:t>
+      </w:r>
+      <w:proofErr w:type="spellStart"/>
+      <w:r>
+        <w:rPr>
+          <w:rFonts w:cstheme="minorHAnsi"/>
+          <w:lang w:val="en-US"/>
+        </w:rPr>
+        <w:t>della</w:t>
+      </w:r>
+      <w:proofErr w:type="spellEnd"/>
+      <w:r>
+        <w:rPr>
+          <w:rFonts w:cstheme="minorHAnsi"/>
+          <w:lang w:val="en-US"/>
+        </w:rPr>
+        <w:t xml:space="preserve"> Patria'</w:t>
+      </w:r>
+      <w:r>
+        <w:rPr>
+          <w:rFonts w:cstheme="minorHAnsi"/>
+          <w:lang w:val="en-US"/>
+        </w:rPr>
+        <w:t>);</w:t>
+      </w:r>
+    </w:p>
+    <w:p>
+      <w:pPr>
+        <w:pStyle w:val="Nessunaspaziatura"/>
+        <w:rPr>
+          <w:rFonts w:cstheme="minorHAnsi"/>
+          <w:lang w:val="en-US"/>
+        </w:rPr>
+      </w:pPr>
+      <w:r>
+        <w:rPr>
+          <w:rFonts w:cstheme="minorHAnsi"/>
+          <w:lang w:val="en-US"/>
+        </w:rPr>
+        <w:t xml:space="preserve">insert into </w:t>
+      </w:r>
+      <w:r>
+        <w:rPr>
+          <w:rFonts w:cstheme="minorHAnsi"/>
+        </w:rPr>
+        <w:t>G4h</w:t>
+      </w:r>
+      <w:r>
+        <w:rPr>
+          <w:rFonts w:cstheme="minorHAnsi"/>
+        </w:rPr>
+        <w:t xml:space="preserve"> </w:t>
+      </w:r>
+      <w:r>
+        <w:rPr>
+          <w:rFonts w:cstheme="minorHAnsi"/>
+          <w:lang w:val="en-US"/>
+        </w:rPr>
+        <w:t>values</w:t>
+      </w:r>
+      <w:r>
+        <w:rPr>
+          <w:rFonts w:cstheme="minorHAnsi"/>
+          <w:lang w:val="en-US"/>
+        </w:rPr>
+        <w:t>('game40001','</w:t>
+      </w:r>
+      <w:r>
+        <w:rPr>
+          <w:rFonts w:cstheme="minorHAnsi"/>
+          <w:lang w:val="en-US"/>
+        </w:rPr>
+        <w:t xml:space="preserve">Basilica </w:t>
+      </w:r>
+      <w:proofErr w:type="spellStart"/>
+      <w:r>
+        <w:rPr>
+          <w:rFonts w:cstheme="minorHAnsi"/>
+          <w:lang w:val="en-US"/>
+        </w:rPr>
+        <w:t>di</w:t>
+      </w:r>
+      <w:proofErr w:type="spellEnd"/>
+      <w:r>
+        <w:rPr>
+          <w:rFonts w:cstheme="minorHAnsi"/>
+          <w:lang w:val="en-US"/>
+        </w:rPr>
+        <w:t xml:space="preserve"> San </w:t>
+      </w:r>
+      <w:proofErr w:type="spellStart"/>
+      <w:r>
+        <w:rPr>
+          <w:rFonts w:cstheme="minorHAnsi"/>
+          <w:lang w:val="en-US"/>
+        </w:rPr>
+        <w:t>Pietro</w:t>
+      </w:r>
+      <w:proofErr w:type="spellEnd"/>
+      <w:r>
+        <w:rPr>
+          <w:rFonts w:cstheme="minorHAnsi"/>
+          <w:lang w:val="en-US"/>
+        </w:rPr>
+        <w:t>');</w:t>
+      </w:r>
+    </w:p>
+    <w:p>
+      <w:pPr>
+        <w:pStyle w:val="Nessunaspaziatura"/>
+        <w:rPr>
+          <w:rFonts w:cstheme="minorHAnsi"/>
+          <w:lang w:val="en-US"/>
+        </w:rPr>
+      </w:pPr>
+      <w:r>
+        <w:rPr>
+          <w:rFonts w:cstheme="minorHAnsi"/>
+          <w:lang w:val="en-US"/>
+        </w:rPr>
+        <w:t xml:space="preserve">insert into </w:t>
+      </w:r>
+      <w:r>
+        <w:rPr>
+          <w:rFonts w:cstheme="minorHAnsi"/>
+        </w:rPr>
+        <w:t>G4h</w:t>
+      </w:r>
+      <w:r>
+        <w:rPr>
+          <w:rFonts w:cstheme="minorHAnsi"/>
+        </w:rPr>
+        <w:t xml:space="preserve"> </w:t>
+      </w:r>
+      <w:r>
+        <w:rPr>
+          <w:rFonts w:cstheme="minorHAnsi"/>
+          <w:lang w:val="en-US"/>
+        </w:rPr>
+        <w:t>values</w:t>
+      </w:r>
+      <w:r>
+        <w:rPr>
+          <w:rFonts w:cstheme="minorHAnsi"/>
+          <w:lang w:val="en-US"/>
+        </w:rPr>
+        <w:t>('game40002','</w:t>
+      </w:r>
+      <w:r>
+        <w:rPr>
+          <w:rFonts w:cstheme="minorHAnsi"/>
+          <w:lang w:val="en-US"/>
+        </w:rPr>
+        <w:t>Colosseo</w:t>
+      </w:r>
+      <w:r>
+        <w:rPr>
+          <w:rFonts w:cstheme="minorHAnsi"/>
+          <w:lang w:val="en-US"/>
+        </w:rPr>
+        <w:t>');</w:t>
+      </w:r>
+    </w:p>
+    <w:p>
+      <w:pPr>
+        <w:pStyle w:val="Nessunaspaziatura"/>
+        <w:rPr>
+          <w:rFonts w:cstheme="minorHAnsi"/>
+          <w:lang w:val="en-US"/>
+        </w:rPr>
+      </w:pPr>
+      <w:r>
+        <w:rPr>
+          <w:rFonts w:cstheme="minorHAnsi"/>
+          <w:lang w:val="en-US"/>
+        </w:rPr>
+        <w:t xml:space="preserve">insert into </w:t>
+      </w:r>
+      <w:r>
+        <w:rPr>
+          <w:rFonts w:cstheme="minorHAnsi"/>
+        </w:rPr>
+        <w:t>G4h</w:t>
+      </w:r>
+      <w:r>
+        <w:rPr>
+          <w:rFonts w:cstheme="minorHAnsi"/>
+        </w:rPr>
+        <w:t xml:space="preserve"> </w:t>
+      </w:r>
+      <w:r>
+        <w:rPr>
+          <w:rFonts w:cstheme="minorHAnsi"/>
+          <w:lang w:val="en-US"/>
+        </w:rPr>
+        <w:t>values</w:t>
+      </w:r>
+      <w:r>
+        <w:rPr>
+          <w:rFonts w:cstheme="minorHAnsi"/>
+          <w:lang w:val="en-US"/>
+        </w:rPr>
+        <w:t>('game40002',</w:t>
+      </w:r>
+      <w:r>
+        <w:rPr>
+          <w:rFonts w:cstheme="minorHAnsi"/>
+          <w:lang w:val="en-US"/>
+        </w:rPr>
+        <w:t xml:space="preserve">'Nuvola </w:t>
+      </w:r>
+      <w:proofErr w:type="spellStart"/>
+      <w:r>
+        <w:rPr>
+          <w:rFonts w:cstheme="minorHAnsi"/>
+          <w:lang w:val="en-US"/>
+        </w:rPr>
+        <w:t>di</w:t>
+      </w:r>
+      <w:proofErr w:type="spellEnd"/>
+      <w:r>
+        <w:rPr>
+          <w:rFonts w:cstheme="minorHAnsi"/>
+          <w:lang w:val="en-US"/>
+        </w:rPr>
+        <w:t xml:space="preserve"> </w:t>
+      </w:r>
+      <w:proofErr w:type="spellStart"/>
+      <w:r>
+        <w:rPr>
+          <w:rFonts w:cstheme="minorHAnsi"/>
+          <w:lang w:val="en-US"/>
+        </w:rPr>
+        <w:t>Fuksas</w:t>
+      </w:r>
+      <w:proofErr w:type="spellEnd"/>
+      <w:r>
+        <w:rPr>
+          <w:rFonts w:cstheme="minorHAnsi"/>
+          <w:lang w:val="en-US"/>
+        </w:rPr>
+        <w:t>'</w:t>
+      </w:r>
+      <w:r>
+        <w:rPr>
+          <w:rFonts w:cstheme="minorHAnsi"/>
+          <w:lang w:val="en-US"/>
+        </w:rPr>
+        <w:t>);</w:t>
+      </w:r>
+    </w:p>
+    <w:p>
+      <w:pPr>
+        <w:pStyle w:val="Nessunaspaziatura"/>
+        <w:rPr>
+          <w:rFonts w:cstheme="minorHAnsi"/>
+          <w:lang w:val="en-US"/>
+        </w:rPr>
+      </w:pPr>
+      <w:r>
+        <w:rPr>
+          <w:rFonts w:cstheme="minorHAnsi"/>
+          <w:lang w:val="en-US"/>
+        </w:rPr>
+        <w:t xml:space="preserve">insert into </w:t>
+      </w:r>
+      <w:r>
+        <w:rPr>
+          <w:rFonts w:cstheme="minorHAnsi"/>
+        </w:rPr>
+        <w:t>G4h</w:t>
+      </w:r>
+      <w:r>
+        <w:rPr>
+          <w:rFonts w:cstheme="minorHAnsi"/>
+        </w:rPr>
+        <w:t xml:space="preserve"> </w:t>
+      </w:r>
+      <w:r>
+        <w:rPr>
+          <w:rFonts w:cstheme="minorHAnsi"/>
+          <w:lang w:val="en-US"/>
+        </w:rPr>
+        <w:t>values</w:t>
+      </w:r>
+      <w:r>
+        <w:rPr>
+          <w:rFonts w:cstheme="minorHAnsi"/>
+          <w:lang w:val="en-US"/>
+        </w:rPr>
+        <w:t>('game40003','</w:t>
+      </w:r>
+      <w:r>
+        <w:rPr>
+          <w:rFonts w:cstheme="minorHAnsi"/>
+          <w:lang w:val="en-US"/>
+        </w:rPr>
+        <w:t xml:space="preserve">Basilica </w:t>
+      </w:r>
+      <w:proofErr w:type="spellStart"/>
+      <w:r>
+        <w:rPr>
+          <w:rFonts w:cstheme="minorHAnsi"/>
+          <w:lang w:val="en-US"/>
+        </w:rPr>
+        <w:t>di</w:t>
+      </w:r>
+      <w:proofErr w:type="spellEnd"/>
+      <w:r>
+        <w:rPr>
+          <w:rFonts w:cstheme="minorHAnsi"/>
+          <w:lang w:val="en-US"/>
+        </w:rPr>
+        <w:t xml:space="preserve"> San </w:t>
+      </w:r>
+      <w:proofErr w:type="spellStart"/>
+      <w:r>
+        <w:rPr>
+          <w:rFonts w:cstheme="minorHAnsi"/>
+          <w:lang w:val="en-US"/>
+        </w:rPr>
+        <w:t>Pietro</w:t>
+      </w:r>
+      <w:proofErr w:type="spellEnd"/>
+      <w:r>
+        <w:rPr>
+          <w:rFonts w:cstheme="minorHAnsi"/>
+          <w:lang w:val="en-US"/>
+        </w:rPr>
+        <w:t>');</w:t>
+      </w:r>
+    </w:p>
+    <w:p>
+      <w:pPr>
+        <w:pStyle w:val="Nessunaspaziatura"/>
+        <w:rPr>
+          <w:rFonts w:cstheme="minorHAnsi"/>
+          <w:lang w:val="en-US"/>
+        </w:rPr>
+      </w:pPr>
+      <w:r>
+        <w:rPr>
+          <w:rFonts w:cstheme="minorHAnsi"/>
+          <w:lang w:val="en-US"/>
+        </w:rPr>
+        <w:t xml:space="preserve">insert into </w:t>
+      </w:r>
+      <w:r>
+        <w:rPr>
+          <w:rFonts w:cstheme="minorHAnsi"/>
+        </w:rPr>
+        <w:t>G4h</w:t>
+      </w:r>
+      <w:r>
+        <w:rPr>
+          <w:rFonts w:cstheme="minorHAnsi"/>
+        </w:rPr>
+        <w:t xml:space="preserve"> </w:t>
+      </w:r>
+      <w:r>
+        <w:rPr>
+          <w:rFonts w:cstheme="minorHAnsi"/>
+          <w:lang w:val="en-US"/>
+        </w:rPr>
+        <w:t>values</w:t>
+      </w:r>
+      <w:r>
+        <w:rPr>
+          <w:rFonts w:cstheme="minorHAnsi"/>
+          <w:lang w:val="en-US"/>
+        </w:rPr>
+        <w:t>('game40004',</w:t>
+      </w:r>
+      <w:r>
+        <w:rPr>
+          <w:rFonts w:cstheme="minorHAnsi"/>
+          <w:lang w:val="en-US"/>
+        </w:rPr>
+        <w:t>'Colosseo'</w:t>
+      </w:r>
+      <w:r>
+        <w:rPr>
+          <w:rFonts w:cstheme="minorHAnsi"/>
+          <w:lang w:val="en-US"/>
+        </w:rPr>
+        <w:t>);</w:t>
+      </w:r>
+    </w:p>
+    <w:p>
+      <w:pPr>
+        <w:pStyle w:val="Nessunaspaziatura"/>
+        <w:rPr>
+          <w:rFonts w:cstheme="minorHAnsi"/>
+          <w:lang w:val="en-US"/>
+        </w:rPr>
+      </w:pPr>
+      <w:r>
+        <w:rPr>
+          <w:rFonts w:cstheme="minorHAnsi"/>
+          <w:lang w:val="en-US"/>
+        </w:rPr>
+        <w:t xml:space="preserve">insert into </w:t>
+      </w:r>
+      <w:r>
+        <w:rPr>
+          <w:rFonts w:cstheme="minorHAnsi"/>
+        </w:rPr>
+        <w:t>G4h</w:t>
+      </w:r>
+      <w:r>
+        <w:rPr>
+          <w:rFonts w:cstheme="minorHAnsi"/>
+        </w:rPr>
+        <w:t xml:space="preserve"> </w:t>
+      </w:r>
+      <w:r>
+        <w:rPr>
+          <w:rFonts w:cstheme="minorHAnsi"/>
+          <w:lang w:val="en-US"/>
+        </w:rPr>
+        <w:t>values</w:t>
+      </w:r>
+      <w:r>
+        <w:rPr>
+          <w:rFonts w:cstheme="minorHAnsi"/>
+          <w:lang w:val="en-US"/>
+        </w:rPr>
+        <w:t>('game40004','</w:t>
+      </w:r>
+      <w:r>
+        <w:rPr>
+          <w:rFonts w:cstheme="minorHAnsi"/>
+          <w:lang w:val="en-US"/>
+        </w:rPr>
+        <w:t xml:space="preserve">Altare </w:t>
+      </w:r>
+      <w:proofErr w:type="spellStart"/>
+      <w:r>
+        <w:rPr>
+          <w:rFonts w:cstheme="minorHAnsi"/>
+          <w:lang w:val="en-US"/>
+        </w:rPr>
+        <w:t>della</w:t>
+      </w:r>
+      <w:proofErr w:type="spellEnd"/>
+      <w:r>
+        <w:rPr>
+          <w:rFonts w:cstheme="minorHAnsi"/>
+          <w:lang w:val="en-US"/>
+        </w:rPr>
+        <w:t xml:space="preserve"> Patria</w:t>
+      </w:r>
+      <w:r>
+        <w:rPr>
+          <w:rFonts w:cstheme="minorHAnsi"/>
+          <w:lang w:val="en-US"/>
+        </w:rPr>
+        <w:t>');</w:t>
+      </w:r>
+    </w:p>
+    <w:p>
+      <w:pPr>
+        <w:pStyle w:val="Nessunaspaziatura"/>
+        <w:rPr>
+          <w:rFonts w:cstheme="minorHAnsi"/>
+          <w:lang w:val="en-US"/>
+        </w:rPr>
+      </w:pPr>
+      <w:r>
+        <w:rPr>
+          <w:rFonts w:cstheme="minorHAnsi"/>
+          <w:lang w:val="en-US"/>
+        </w:rPr>
+        <w:t xml:space="preserve">insert into </w:t>
+      </w:r>
+      <w:r>
+        <w:rPr>
+          <w:rFonts w:cstheme="minorHAnsi"/>
+        </w:rPr>
+        <w:t>G4h</w:t>
+      </w:r>
+      <w:r>
+        <w:rPr>
+          <w:rFonts w:cstheme="minorHAnsi"/>
+        </w:rPr>
+        <w:t xml:space="preserve"> </w:t>
+      </w:r>
+      <w:r>
+        <w:rPr>
+          <w:rFonts w:cstheme="minorHAnsi"/>
+          <w:lang w:val="en-US"/>
+        </w:rPr>
+        <w:t>values</w:t>
+      </w:r>
+      <w:r>
+        <w:rPr>
+          <w:rFonts w:cstheme="minorHAnsi"/>
+          <w:lang w:val="en-US"/>
+        </w:rPr>
+        <w:t>('game40005',</w:t>
+      </w:r>
+      <w:r>
+        <w:rPr>
+          <w:rFonts w:cstheme="minorHAnsi"/>
+          <w:lang w:val="en-US"/>
+        </w:rPr>
+        <w:t xml:space="preserve">'Nuvola </w:t>
+      </w:r>
+      <w:proofErr w:type="spellStart"/>
+      <w:r>
+        <w:rPr>
+          <w:rFonts w:cstheme="minorHAnsi"/>
+          <w:lang w:val="en-US"/>
+        </w:rPr>
+        <w:t>di</w:t>
+      </w:r>
+      <w:proofErr w:type="spellEnd"/>
+      <w:r>
+        <w:rPr>
+          <w:rFonts w:cstheme="minorHAnsi"/>
+          <w:lang w:val="en-US"/>
+        </w:rPr>
+        <w:t xml:space="preserve"> </w:t>
+      </w:r>
+      <w:proofErr w:type="spellStart"/>
+      <w:r>
+        <w:rPr>
+          <w:rFonts w:cstheme="minorHAnsi"/>
+          <w:lang w:val="en-US"/>
+        </w:rPr>
+        <w:t>Fuksas</w:t>
+      </w:r>
+      <w:proofErr w:type="spellEnd"/>
+      <w:r>
+        <w:rPr>
+          <w:rFonts w:cstheme="minorHAnsi"/>
+          <w:lang w:val="en-US"/>
+        </w:rPr>
+        <w:t>'</w:t>
+      </w:r>
+      <w:r>
+        <w:rPr>
+          <w:rFonts w:cstheme="minorHAnsi"/>
+          <w:lang w:val="en-US"/>
+        </w:rPr>
+        <w:t>);</w:t>
+      </w:r>
+    </w:p>
+    <w:p>
+      <w:pPr>
+        <w:pStyle w:val="Nessunaspaziatura"/>
+        <w:rPr>
+          <w:rFonts w:cstheme="minorHAnsi"/>
+          <w:lang w:val="en-US"/>
+        </w:rPr>
+      </w:pPr>
+      <w:r>
+        <w:rPr>
+          <w:rFonts w:cstheme="minorHAnsi"/>
+          <w:lang w:val="en-US"/>
+        </w:rPr>
+        <w:t xml:space="preserve">insert into </w:t>
+      </w:r>
+      <w:r>
+        <w:rPr>
+          <w:rFonts w:cstheme="minorHAnsi"/>
+        </w:rPr>
+        <w:t>G4h</w:t>
+      </w:r>
+      <w:r>
+        <w:rPr>
+          <w:rFonts w:cstheme="minorHAnsi"/>
+        </w:rPr>
+        <w:t xml:space="preserve"> </w:t>
+      </w:r>
+      <w:r>
+        <w:rPr>
+          <w:rFonts w:cstheme="minorHAnsi"/>
+          <w:lang w:val="en-US"/>
+        </w:rPr>
+        <w:t>values</w:t>
+      </w:r>
+      <w:r>
+        <w:rPr>
+          <w:rFonts w:cstheme="minorHAnsi"/>
+          <w:lang w:val="en-US"/>
+        </w:rPr>
+        <w:t>('game40005</w:t>
+      </w:r>
+      <w:r>
+        <w:rPr>
+          <w:rFonts w:cstheme="minorHAnsi"/>
+          <w:lang w:val="en-US"/>
+        </w:rPr>
+        <w:t>',</w:t>
+      </w:r>
+      <w:r>
+        <w:rPr>
+          <w:rFonts w:cstheme="minorHAnsi"/>
+          <w:lang w:val="en-US"/>
+        </w:rPr>
+        <w:t>'Colosseo'</w:t>
+      </w:r>
+      <w:r>
+        <w:rPr>
+          <w:rFonts w:cstheme="minorHAnsi"/>
+          <w:lang w:val="en-US"/>
+        </w:rPr>
+        <w:t>);</w:t>
+      </w:r>
+    </w:p>
+    <w:p>
+      <w:pPr>
+        <w:pStyle w:val="Nessunaspaziatura"/>
+        <w:rPr>
+          <w:rFonts w:cstheme="minorHAnsi"/>
+          <w:lang w:val="en-US"/>
+        </w:rPr>
+      </w:pPr>
+      <w:r>
+        <w:rPr>
+          <w:rFonts w:cstheme="minorHAnsi"/>
+          <w:lang w:val="en-US"/>
+        </w:rPr>
+        <w:t xml:space="preserve">insert into </w:t>
+      </w:r>
+      <w:r>
+        <w:rPr>
+          <w:rFonts w:cstheme="minorHAnsi"/>
+        </w:rPr>
+        <w:t>G4h</w:t>
+      </w:r>
+      <w:r>
+        <w:rPr>
+          <w:rFonts w:cstheme="minorHAnsi"/>
+        </w:rPr>
+        <w:t xml:space="preserve"> </w:t>
+      </w:r>
+      <w:r>
+        <w:rPr>
+          <w:rFonts w:cstheme="minorHAnsi"/>
+          <w:lang w:val="en-US"/>
+        </w:rPr>
+        <w:t>values</w:t>
+      </w:r>
+      <w:r>
+        <w:rPr>
+          <w:rFonts w:cstheme="minorHAnsi"/>
+          <w:lang w:val="en-US"/>
+        </w:rPr>
+        <w:t>('game40006</w:t>
+      </w:r>
+      <w:r>
+        <w:rPr>
+          <w:rFonts w:cstheme="minorHAnsi"/>
+          <w:lang w:val="en-US"/>
+        </w:rPr>
+        <w:t>','</w:t>
+      </w:r>
+      <w:r>
+        <w:rPr>
+          <w:rFonts w:cstheme="minorHAnsi"/>
+          <w:lang w:val="en-US"/>
+        </w:rPr>
+        <w:t xml:space="preserve">Basilica </w:t>
+      </w:r>
+      <w:proofErr w:type="spellStart"/>
+      <w:r>
+        <w:rPr>
+          <w:rFonts w:cstheme="minorHAnsi"/>
+          <w:lang w:val="en-US"/>
+        </w:rPr>
+        <w:t>di</w:t>
+      </w:r>
+      <w:proofErr w:type="spellEnd"/>
+      <w:r>
+        <w:rPr>
+          <w:rFonts w:cstheme="minorHAnsi"/>
+          <w:lang w:val="en-US"/>
+        </w:rPr>
+        <w:t xml:space="preserve"> San </w:t>
+      </w:r>
+      <w:proofErr w:type="spellStart"/>
+      <w:r>
+        <w:rPr>
+          <w:rFonts w:cstheme="minorHAnsi"/>
+          <w:lang w:val="en-US"/>
+        </w:rPr>
+        <w:t>Pietro</w:t>
+      </w:r>
+      <w:proofErr w:type="spellEnd"/>
+      <w:r>
+        <w:rPr>
+          <w:rFonts w:cstheme="minorHAnsi"/>
+          <w:lang w:val="en-US"/>
+        </w:rPr>
+        <w:t>');</w:t>
+      </w:r>
+    </w:p>
+    <w:p>
+      <w:pPr>
+        <w:pStyle w:val="Nessunaspaziatura"/>
+        <w:rPr>
+          <w:rFonts w:cstheme="minorHAnsi"/>
+          <w:lang w:val="en-US"/>
+        </w:rPr>
+      </w:pPr>
+      <w:r>
+        <w:rPr>
+          <w:rFonts w:cstheme="minorHAnsi"/>
+          <w:lang w:val="en-US"/>
+        </w:rPr>
+        <w:t xml:space="preserve">insert into </w:t>
+      </w:r>
+      <w:r>
+        <w:rPr>
+          <w:rFonts w:cstheme="minorHAnsi"/>
+        </w:rPr>
+        <w:t>G4h</w:t>
+      </w:r>
+      <w:r>
+        <w:rPr>
+          <w:rFonts w:cstheme="minorHAnsi"/>
+        </w:rPr>
+        <w:t xml:space="preserve"> </w:t>
+      </w:r>
+      <w:r>
+        <w:rPr>
+          <w:rFonts w:cstheme="minorHAnsi"/>
+          <w:lang w:val="en-US"/>
+        </w:rPr>
+        <w:t>values</w:t>
+      </w:r>
+      <w:r>
+        <w:rPr>
+          <w:rFonts w:cstheme="minorHAnsi"/>
+          <w:lang w:val="en-US"/>
+        </w:rPr>
+        <w:t>('game40007</w:t>
+      </w:r>
+      <w:r>
+        <w:rPr>
+          <w:rFonts w:cstheme="minorHAnsi"/>
+          <w:lang w:val="en-US"/>
+        </w:rPr>
+        <w:t>',</w:t>
+      </w:r>
+      <w:r>
+        <w:rPr>
+          <w:rFonts w:cstheme="minorHAnsi"/>
+          <w:lang w:val="en-US"/>
+        </w:rPr>
+        <w:t xml:space="preserve">'Altare </w:t>
+      </w:r>
+      <w:proofErr w:type="spellStart"/>
+      <w:r>
+        <w:rPr>
+          <w:rFonts w:cstheme="minorHAnsi"/>
+          <w:lang w:val="en-US"/>
+        </w:rPr>
+        <w:t>della</w:t>
+      </w:r>
+      <w:proofErr w:type="spellEnd"/>
+      <w:r>
+        <w:rPr>
+          <w:rFonts w:cstheme="minorHAnsi"/>
+          <w:lang w:val="en-US"/>
+        </w:rPr>
+        <w:t xml:space="preserve"> Patria'</w:t>
+      </w:r>
+      <w:r>
+        <w:rPr>
+          <w:rFonts w:cstheme="minorHAnsi"/>
+          <w:lang w:val="en-US"/>
+        </w:rPr>
+        <w:t>);</w:t>
+      </w:r>
+    </w:p>
+    <w:p>
+      <w:pPr>
+        <w:pStyle w:val="Nessunaspaziatura"/>
+        <w:rPr>
+          <w:rFonts w:cstheme="minorHAnsi"/>
+          <w:lang w:val="en-US"/>
+        </w:rPr>
+      </w:pPr>
+      <w:r>
+        <w:rPr>
+          <w:rFonts w:cstheme="minorHAnsi"/>
+          <w:lang w:val="en-US"/>
+        </w:rPr>
+        <w:t xml:space="preserve">insert into </w:t>
+      </w:r>
+      <w:r>
+        <w:rPr>
+          <w:rFonts w:cstheme="minorHAnsi"/>
+        </w:rPr>
+        <w:t>G4h</w:t>
+      </w:r>
+      <w:r>
+        <w:rPr>
+          <w:rFonts w:cstheme="minorHAnsi"/>
+        </w:rPr>
+        <w:t xml:space="preserve"> </w:t>
+      </w:r>
+      <w:r>
+        <w:rPr>
+          <w:rFonts w:cstheme="minorHAnsi"/>
+          <w:lang w:val="en-US"/>
+        </w:rPr>
+        <w:t>values</w:t>
+      </w:r>
+      <w:r>
+        <w:rPr>
+          <w:rFonts w:cstheme="minorHAnsi"/>
+          <w:lang w:val="en-US"/>
+        </w:rPr>
+        <w:t>('game40008',</w:t>
+      </w:r>
+      <w:r>
+        <w:rPr>
+          <w:rFonts w:cstheme="minorHAnsi"/>
+          <w:lang w:val="en-US"/>
+        </w:rPr>
+        <w:t>'Colosseo'</w:t>
+      </w:r>
+      <w:r>
+        <w:rPr>
+          <w:rFonts w:cstheme="minorHAnsi"/>
+          <w:lang w:val="en-US"/>
+        </w:rPr>
+        <w:t>);</w:t>
+      </w:r>
+    </w:p>
+    <w:p>
+      <w:pPr>
+        <w:pStyle w:val="Nessunaspaziatura"/>
+        <w:rPr>
+          <w:rFonts w:cstheme="minorHAnsi"/>
+          <w:lang w:val="en-US"/>
+        </w:rPr>
+      </w:pPr>
     </w:p>
     <w:sectPr>
       <w:pgSz w:w="11906" w:h="16838"/>

</xml_diff>